<commit_message>
Modif de la signature de resolveDependency
</commit_message>
<xml_diff>
--- a/documentations/technical/ApamSpec-Summary.docx
+++ b/documentations/technical/ApamSpec-Summary.docx
@@ -11437,60 +11437,38 @@
       <w:r>
         <w:rPr>
           <w:rFonts w:ascii="Courier New" w:hAnsi="Courier New" w:cs="Courier New"/>
-          <w:color w:val="7F007F"/>
-          <w:sz w:val="20"/>
-          <w:szCs w:val="20"/>
-          <w:lang w:val="en-US"/>
-        </w:rPr>
-        <w:t>exception</w:t>
-      </w:r>
-      <w:r>
-        <w:rPr>
-          <w:rFonts w:ascii="Courier New" w:hAnsi="Courier New" w:cs="Courier New"/>
-          <w:i/>
-          <w:iCs/>
-          <w:color w:val="2A00FF"/>
-          <w:sz w:val="20"/>
-          <w:szCs w:val="20"/>
-          <w:lang w:val="en-US"/>
-        </w:rPr>
-        <w:t>=</w:t>
-      </w:r>
-      <w:r>
-        <w:rPr>
-          <w:rFonts w:ascii="Courier New" w:hAnsi="Courier New" w:cs="Courier New"/>
-          <w:i/>
-          <w:iCs/>
-          <w:color w:val="2A00FF"/>
-          <w:sz w:val="20"/>
-          <w:szCs w:val="20"/>
-          <w:lang w:val="en-US"/>
-        </w:rPr>
-        <w:t>”fr.imag. …</w:t>
-      </w:r>
-      <w:r>
-        <w:rPr>
-          <w:rFonts w:ascii="Courier New" w:hAnsi="Courier New" w:cs="Courier New"/>
-          <w:i/>
-          <w:iCs/>
-          <w:color w:val="2A00FF"/>
-          <w:sz w:val="20"/>
-          <w:szCs w:val="20"/>
-          <w:lang w:val="en-US"/>
-        </w:rPr>
-        <w:t>.failed</w:t>
-      </w:r>
-      <w:r>
-        <w:rPr>
-          <w:rFonts w:ascii="Courier New" w:hAnsi="Courier New" w:cs="Courier New"/>
-          <w:i/>
-          <w:iCs/>
-          <w:color w:val="2A00FF"/>
-          <w:sz w:val="20"/>
-          <w:szCs w:val="20"/>
-          <w:lang w:val="en-US"/>
-        </w:rPr>
-        <w:t>Exception” /</w:t>
+          <w:i/>
+          <w:iCs/>
+          <w:color w:val="2A00FF"/>
+          <w:sz w:val="20"/>
+          <w:szCs w:val="20"/>
+          <w:lang w:val="en-US"/>
+        </w:rPr>
+        <w:t xml:space="preserve">| </w:t>
+      </w:r>
+      <w:r>
+        <w:rPr>
+          <w:rFonts w:ascii="Courier New" w:hAnsi="Courier New" w:cs="Courier New"/>
+          <w:i/>
+          <w:iCs/>
+          <w:color w:val="2A00FF"/>
+          <w:sz w:val="20"/>
+          <w:szCs w:val="20"/>
+          <w:lang w:val="en-US"/>
+        </w:rPr>
+        <w:t>“optional”</w:t>
+      </w:r>
+      <w:r>
+        <w:rPr>
+          <w:rFonts w:ascii="Courier New" w:hAnsi="Courier New" w:cs="Courier New"/>
+          <w:i/>
+          <w:iCs/>
+          <w:color w:val="2A00FF"/>
+          <w:sz w:val="20"/>
+          <w:szCs w:val="20"/>
+          <w:lang w:val="en-US"/>
+        </w:rPr>
+        <w:t>/</w:t>
       </w:r>
       <w:r>
         <w:rPr>
@@ -11589,31 +11567,13 @@
         <w:rPr>
           <w:lang w:val="en-US"/>
         </w:rPr>
-        <w:t>an</w:t>
-      </w:r>
-      <w:r>
-        <w:rPr>
-          <w:lang w:val="en-US"/>
-        </w:rPr>
-        <w:t xml:space="preserve"> exception is thrown</w:t>
-      </w:r>
-      <w:r>
-        <w:rPr>
-          <w:lang w:val="en-US"/>
-        </w:rPr>
-        <w:t xml:space="preserve">, as defined in the exception tag. If no </w:t>
-      </w:r>
-      <w:r>
-        <w:rPr>
-          <w:lang w:val="en-US"/>
-        </w:rPr>
-        <w:t xml:space="preserve">user </w:t>
-      </w:r>
-      <w:r>
-        <w:rPr>
-          <w:lang w:val="en-US"/>
-        </w:rPr>
-        <w:t xml:space="preserve">exception is defined the Apam default </w:t>
+        <w:t>the</w:t>
+      </w:r>
+      <w:r>
+        <w:rPr>
+          <w:lang w:val="en-US"/>
+        </w:rPr>
+        <w:t xml:space="preserve"> </w:t>
       </w:r>
       <w:r>
         <w:rPr>
@@ -11631,13 +11591,25 @@
         <w:rPr>
           <w:lang w:val="en-US"/>
         </w:rPr>
-        <w:t xml:space="preserve"> is thrown</w:t>
-      </w:r>
-      <w:r>
-        <w:rPr>
-          <w:lang w:val="en-US"/>
-        </w:rPr>
-        <w:t>. The source code is supposed to catch that exception</w:t>
+        <w:t xml:space="preserve"> </w:t>
+      </w:r>
+      <w:r>
+        <w:rPr>
+          <w:lang w:val="en-US"/>
+        </w:rPr>
+        <w:t>exception is thrown</w:t>
+      </w:r>
+      <w:r>
+        <w:rPr>
+          <w:lang w:val="en-US"/>
+        </w:rPr>
+        <w:t>.</w:t>
+      </w:r>
+      <w:r>
+        <w:rPr>
+          <w:lang w:val="en-US"/>
+        </w:rPr>
+        <w:t xml:space="preserve"> The source code is supposed to catch that exception</w:t>
       </w:r>
       <w:r>
         <w:rPr>
@@ -11656,30 +11628,85 @@
         <w:rPr>
           <w:lang w:val="en-US"/>
         </w:rPr>
-        <w:t>Exception=”Exception class” mean that, if the dependency fails, the associated exception is thrown. The Exception class must be exported in order for Apam to see the class (using the Admin), and to throw the exception.</w:t>
-      </w:r>
-    </w:p>
-    <w:p>
-      <w:pPr>
-        <w:rPr>
-          <w:lang w:val="en-US"/>
-        </w:rPr>
-      </w:pPr>
-    </w:p>
-    <w:p>
-      <w:pPr>
-        <w:autoSpaceDE w:val="0"/>
-        <w:autoSpaceDN w:val="0"/>
-        <w:adjustRightInd w:val="0"/>
-        <w:rPr>
-          <w:lang w:val="en-US"/>
-        </w:rPr>
-      </w:pPr>
-      <w:r>
-        <w:rPr>
-          <w:lang w:val="en-US"/>
-        </w:rPr>
-        <w:t>If, for any reason (failure, disconnection, …) the instance used by a dependency disappears, Apam simple removed the wire, and a new resolution of that dependency will be intended at the next use of the associated variable. It means that dynamic substitution is the default behavior.</w:t>
+        <w:t>Fail</w:t>
+      </w:r>
+      <w:r>
+        <w:rPr>
+          <w:lang w:val="en-US"/>
+        </w:rPr>
+        <w:t xml:space="preserve"> =”</w:t>
+      </w:r>
+      <w:r>
+        <w:rPr>
+          <w:lang w:val="en-US"/>
+        </w:rPr>
+        <w:t>optional</w:t>
+      </w:r>
+      <w:r>
+        <w:rPr>
+          <w:lang w:val="en-US"/>
+        </w:rPr>
+        <w:t>”</w:t>
+      </w:r>
+      <w:r>
+        <w:rPr>
+          <w:lang w:val="en-US"/>
+        </w:rPr>
+        <w:t xml:space="preserve"> means that </w:t>
+      </w:r>
+      <w:r>
+        <w:rPr>
+          <w:lang w:val="en-US"/>
+        </w:rPr>
+        <w:t xml:space="preserve">the dependency is considered as optional, and a null value is returned in the variable if the dependency cannot be resolved. The programmer is supposed to test the variable value if there is any risk that the resolution may fail. </w:t>
+      </w:r>
+    </w:p>
+    <w:p>
+      <w:pPr>
+        <w:rPr>
+          <w:lang w:val="en-US"/>
+        </w:rPr>
+      </w:pPr>
+      <w:r>
+        <w:rPr>
+          <w:lang w:val="en-US"/>
+        </w:rPr>
+        <w:t>By default, fail=”optional”.</w:t>
+      </w:r>
+    </w:p>
+    <w:p>
+      <w:pPr>
+        <w:rPr>
+          <w:lang w:val="en-US"/>
+        </w:rPr>
+      </w:pPr>
+    </w:p>
+    <w:p>
+      <w:pPr>
+        <w:autoSpaceDE w:val="0"/>
+        <w:autoSpaceDN w:val="0"/>
+        <w:adjustRightInd w:val="0"/>
+        <w:rPr>
+          <w:lang w:val="en-US"/>
+        </w:rPr>
+      </w:pPr>
+      <w:r>
+        <w:rPr>
+          <w:lang w:val="en-US"/>
+        </w:rPr>
+        <w:t>If, for any reason (failure, disconnection, …) the instance used by a de</w:t>
+      </w:r>
+      <w:r>
+        <w:rPr>
+          <w:lang w:val="en-US"/>
+        </w:rPr>
+        <w:t>pendency disappears, Apam simply</w:t>
+      </w:r>
+      <w:r>
+        <w:rPr>
+          <w:lang w:val="en-US"/>
+        </w:rPr>
+        <w:t xml:space="preserve"> removed the wire, and a new resolution of that dependency will be intended at the next use of the associated variable. It means that dynamic substitution is the default behavior.</w:t>
       </w:r>
     </w:p>
     <w:p>
@@ -11723,7 +11750,19 @@
         <w:rPr>
           <w:lang w:val="en-US"/>
         </w:rPr>
-        <w:t>A “simple” dependency is associated with a simple variable in the Java code. At any point in time, the variable points to zero or one provider.</w:t>
+        <w:t xml:space="preserve">A “simple” dependency is associated with a simple variable in the Java code. At any point in time, the variable points to zero </w:t>
+      </w:r>
+      <w:r>
+        <w:rPr>
+          <w:lang w:val="en-US"/>
+        </w:rPr>
+        <w:t xml:space="preserve">(null) </w:t>
+      </w:r>
+      <w:r>
+        <w:rPr>
+          <w:lang w:val="en-US"/>
+        </w:rPr>
+        <w:t>or one provider.</w:t>
       </w:r>
     </w:p>
     <w:p>
@@ -11745,7 +11784,25 @@
         <w:rPr>
           <w:lang w:val="en-US"/>
         </w:rPr>
-        <w:t>”, a “Vector” or a “List”. Such a dependency therefore leads to a set of service providers. When the dependency is resolved for the first Apam, the dependency is associated with all the instances implementing the required resources, available at the time of resolution. If none are available, one is instantiated if possible, the resolution fails otherwise.</w:t>
+        <w:t xml:space="preserve">”, a “Vector” or a “List”. Such a dependency therefore leads to a set of service providers. When the dependency is resolved for the first </w:t>
+      </w:r>
+      <w:r>
+        <w:rPr>
+          <w:lang w:val="en-US"/>
+        </w:rPr>
+        <w:t xml:space="preserve">time, </w:t>
+      </w:r>
+      <w:r>
+        <w:rPr>
+          <w:lang w:val="en-US"/>
+        </w:rPr>
+        <w:t>the dependency is associated with all the instances implementing the required resources, available at the time of resolution. If none are available, one is instantiated if possible, the resolution fails otherwise.</w:t>
+      </w:r>
+      <w:r>
+        <w:rPr>
+          <w:lang w:val="en-US"/>
+        </w:rPr>
+        <w:t xml:space="preserve"> The collection is replaced by another one each time a new provider “appears” or “disappears”; therefore the variable always contains the actual set of available providers. Warning: the variable may change while the Java program is using the previous value.</w:t>
       </w:r>
     </w:p>
     <w:p>
@@ -19253,6 +19310,64 @@
           <w:szCs w:val="20"/>
           <w:lang w:val="en-US"/>
         </w:rPr>
+        <w:t>id</w:t>
+      </w:r>
+      <w:r>
+        <w:rPr>
+          <w:rFonts w:ascii="Courier New" w:hAnsi="Courier New" w:cs="Courier New"/>
+          <w:i/>
+          <w:iCs/>
+          <w:color w:val="2A00FF"/>
+          <w:sz w:val="20"/>
+          <w:szCs w:val="20"/>
+          <w:lang w:val="en-US"/>
+        </w:rPr>
+        <w:t>=”genDep”</w:t>
+      </w:r>
+      <w:r>
+        <w:rPr>
+          <w:rFonts w:ascii="Courier New" w:hAnsi="Courier New" w:cs="Courier New"/>
+          <w:i/>
+          <w:iCs/>
+          <w:color w:val="2A00FF"/>
+          <w:sz w:val="20"/>
+          <w:szCs w:val="20"/>
+          <w:lang w:val="en-US"/>
+        </w:rPr>
+        <w:t xml:space="preserve"> </w:t>
+      </w:r>
+    </w:p>
+    <w:p>
+      <w:pPr>
+        <w:autoSpaceDE w:val="0"/>
+        <w:autoSpaceDN w:val="0"/>
+        <w:adjustRightInd w:val="0"/>
+        <w:ind w:firstLine="708"/>
+        <w:rPr>
+          <w:rFonts w:ascii="Courier New" w:hAnsi="Courier New" w:cs="Courier New"/>
+          <w:sz w:val="20"/>
+          <w:szCs w:val="20"/>
+          <w:lang w:val="en-US"/>
+        </w:rPr>
+      </w:pPr>
+      <w:r>
+        <w:rPr>
+          <w:rFonts w:ascii="Courier New" w:hAnsi="Courier New" w:cs="Courier New"/>
+          <w:color w:val="7F007F"/>
+          <w:sz w:val="20"/>
+          <w:szCs w:val="20"/>
+          <w:lang w:val="en-US"/>
+        </w:rPr>
+        <w:t xml:space="preserve">   </w:t>
+      </w:r>
+      <w:r>
+        <w:rPr>
+          <w:rFonts w:ascii="Courier New" w:hAnsi="Courier New" w:cs="Courier New"/>
+          <w:color w:val="7F007F"/>
+          <w:sz w:val="20"/>
+          <w:szCs w:val="20"/>
+          <w:lang w:val="en-US"/>
+        </w:rPr>
         <w:t>eager</w:t>
       </w:r>
       <w:r>
@@ -19265,7 +19380,19 @@
           <w:szCs w:val="20"/>
           <w:lang w:val="en-US"/>
         </w:rPr>
-        <w:t xml:space="preserve">=“true” </w:t>
+        <w:t>=“true”</w:t>
+      </w:r>
+      <w:r>
+        <w:rPr>
+          <w:rFonts w:ascii="Courier New" w:hAnsi="Courier New" w:cs="Courier New"/>
+          <w:i/>
+          <w:iCs/>
+          <w:color w:val="2A00FF"/>
+          <w:sz w:val="20"/>
+          <w:szCs w:val="20"/>
+          <w:lang w:val="en-US"/>
+        </w:rPr>
+        <w:t xml:space="preserve"> </w:t>
       </w:r>
       <w:r>
         <w:rPr>
@@ -19275,34 +19402,32 @@
           <w:szCs w:val="20"/>
           <w:lang w:val="en-US"/>
         </w:rPr>
-        <w:t>id</w:t>
-      </w:r>
-      <w:r>
-        <w:rPr>
-          <w:rFonts w:ascii="Courier New" w:hAnsi="Courier New" w:cs="Courier New"/>
-          <w:i/>
-          <w:iCs/>
-          <w:color w:val="2A00FF"/>
-          <w:sz w:val="20"/>
-          <w:szCs w:val="20"/>
-          <w:lang w:val="en-US"/>
-        </w:rPr>
-        <w:t>=”genDep”</w:t>
-      </w:r>
-    </w:p>
-    <w:p>
-      <w:pPr>
-        <w:autoSpaceDE w:val="0"/>
-        <w:autoSpaceDN w:val="0"/>
-        <w:adjustRightInd w:val="0"/>
-        <w:ind w:firstLine="708"/>
-        <w:rPr>
-          <w:rFonts w:ascii="Courier New" w:hAnsi="Courier New" w:cs="Courier New"/>
-          <w:sz w:val="20"/>
-          <w:szCs w:val="20"/>
-          <w:lang w:val="en-US"/>
-        </w:rPr>
-      </w:pPr>
+        <w:t>hide</w:t>
+      </w:r>
+      <w:r>
+        <w:rPr>
+          <w:rFonts w:ascii="Courier New" w:hAnsi="Courier New" w:cs="Courier New"/>
+          <w:i/>
+          <w:iCs/>
+          <w:color w:val="2A00FF"/>
+          <w:sz w:val="20"/>
+          <w:szCs w:val="20"/>
+          <w:lang w:val="en-US"/>
+        </w:rPr>
+        <w:t>=“</w:t>
+      </w:r>
+      <w:r>
+        <w:rPr>
+          <w:rFonts w:ascii="Courier New" w:hAnsi="Courier New" w:cs="Courier New"/>
+          <w:i/>
+          <w:iCs/>
+          <w:color w:val="2A00FF"/>
+          <w:sz w:val="20"/>
+          <w:szCs w:val="20"/>
+          <w:lang w:val="en-US"/>
+        </w:rPr>
+        <w:t xml:space="preserve">true” </w:t>
+      </w:r>
       <w:r>
         <w:rPr>
           <w:rFonts w:ascii="Courier New" w:hAnsi="Courier New" w:cs="Courier New"/>
@@ -19311,99 +19436,19 @@
           <w:szCs w:val="20"/>
           <w:lang w:val="en-US"/>
         </w:rPr>
-        <w:t xml:space="preserve">   </w:t>
-      </w:r>
-      <w:r>
-        <w:rPr>
-          <w:rFonts w:ascii="Courier New" w:hAnsi="Courier New" w:cs="Courier New"/>
-          <w:color w:val="7F007F"/>
-          <w:sz w:val="20"/>
-          <w:szCs w:val="20"/>
-          <w:lang w:val="en-US"/>
-        </w:rPr>
-        <w:t>hide</w:t>
-      </w:r>
-      <w:r>
-        <w:rPr>
-          <w:rFonts w:ascii="Courier New" w:hAnsi="Courier New" w:cs="Courier New"/>
-          <w:i/>
-          <w:iCs/>
-          <w:color w:val="2A00FF"/>
-          <w:sz w:val="20"/>
-          <w:szCs w:val="20"/>
-          <w:lang w:val="en-US"/>
-        </w:rPr>
-        <w:t>=“</w:t>
-      </w:r>
-      <w:r>
-        <w:rPr>
-          <w:rFonts w:ascii="Courier New" w:hAnsi="Courier New" w:cs="Courier New"/>
-          <w:i/>
-          <w:iCs/>
-          <w:color w:val="2A00FF"/>
-          <w:sz w:val="20"/>
-          <w:szCs w:val="20"/>
-          <w:lang w:val="en-US"/>
-        </w:rPr>
-        <w:t xml:space="preserve">true” | “false” </w:t>
-      </w:r>
-      <w:r>
-        <w:rPr>
-          <w:rFonts w:ascii="Courier New" w:hAnsi="Courier New" w:cs="Courier New"/>
-          <w:color w:val="7F007F"/>
-          <w:sz w:val="20"/>
-          <w:szCs w:val="20"/>
-          <w:lang w:val="en-US"/>
-        </w:rPr>
-        <w:t>exception</w:t>
-      </w:r>
-      <w:r>
-        <w:rPr>
-          <w:rFonts w:ascii="Courier New" w:hAnsi="Courier New" w:cs="Courier New"/>
-          <w:i/>
-          <w:iCs/>
-          <w:color w:val="2A00FF"/>
-          <w:sz w:val="20"/>
-          <w:szCs w:val="20"/>
-          <w:lang w:val="en-US"/>
-        </w:rPr>
-        <w:t>=”…</w:t>
-      </w:r>
-      <w:r>
-        <w:rPr>
-          <w:rFonts w:ascii="Courier New" w:hAnsi="Courier New" w:cs="Courier New"/>
-          <w:i/>
-          <w:iCs/>
-          <w:color w:val="2A00FF"/>
-          <w:sz w:val="20"/>
-          <w:szCs w:val="20"/>
-          <w:lang w:val="en-US"/>
-        </w:rPr>
-        <w:t>.</w:t>
-      </w:r>
-      <w:r>
-        <w:rPr>
-          <w:rFonts w:ascii="Courier New" w:hAnsi="Courier New" w:cs="Courier New"/>
-          <w:i/>
-          <w:iCs/>
-          <w:color w:val="2A00FF"/>
-          <w:sz w:val="20"/>
-          <w:szCs w:val="20"/>
-          <w:lang w:val="en-US"/>
-        </w:rPr>
-        <w:t>Composite</w:t>
-      </w:r>
-      <w:r>
-        <w:rPr>
-          <w:rFonts w:ascii="Courier New" w:hAnsi="Courier New" w:cs="Courier New"/>
-          <w:i/>
-          <w:iCs/>
-          <w:color w:val="2A00FF"/>
-          <w:sz w:val="20"/>
-          <w:szCs w:val="20"/>
-          <w:lang w:val="en-US"/>
-        </w:rPr>
-        <w:t>DependencyException”</w:t>
+        <w:t>fail</w:t>
+      </w:r>
+      <w:r>
+        <w:rPr>
+          <w:rFonts w:ascii="Courier New" w:hAnsi="Courier New" w:cs="Courier New"/>
+          <w:i/>
+          <w:iCs/>
+          <w:color w:val="2A00FF"/>
+          <w:sz w:val="20"/>
+          <w:szCs w:val="20"/>
+          <w:lang w:val="en-US"/>
+        </w:rPr>
+        <w:t xml:space="preserve">= “exception” </w:t>
       </w:r>
       <w:r>
         <w:rPr>
@@ -19650,20 +19695,508 @@
           <w:szCs w:val="20"/>
           <w:lang w:val="en-US"/>
         </w:rPr>
-        <w:t xml:space="preserve">=“exception” </w:t>
-      </w:r>
-    </w:p>
-    <w:p>
-      <w:pPr>
-        <w:autoSpaceDE w:val="0"/>
-        <w:autoSpaceDN w:val="0"/>
-        <w:adjustRightInd w:val="0"/>
-        <w:ind w:firstLine="708"/>
-        <w:rPr>
-          <w:rFonts w:ascii="Courier New" w:hAnsi="Courier New" w:cs="Courier New"/>
-          <w:sz w:val="20"/>
-          <w:szCs w:val="20"/>
-          <w:lang w:val="en-US"/>
+        <w:t>=“exception”/</w:t>
+      </w:r>
+      <w:r>
+        <w:rPr>
+          <w:rFonts w:ascii="Courier New" w:hAnsi="Courier New" w:cs="Courier New"/>
+          <w:color w:val="008080"/>
+          <w:sz w:val="20"/>
+          <w:szCs w:val="20"/>
+          <w:lang w:val="en-US"/>
+        </w:rPr>
+        <w:t>&gt;</w:t>
+      </w:r>
+    </w:p>
+    <w:p>
+      <w:pPr>
+        <w:rPr>
+          <w:lang w:val="en-US"/>
+        </w:rPr>
+      </w:pPr>
+    </w:p>
+    <w:p>
+      <w:pPr>
+        <w:rPr>
+          <w:lang w:val="en-US"/>
+        </w:rPr>
+      </w:pPr>
+      <w:r>
+        <w:rPr>
+          <w:lang w:val="en-US"/>
+        </w:rPr>
+        <w:t xml:space="preserve">When an instance </w:t>
+      </w:r>
+      <w:r>
+        <w:rPr>
+          <w:rFonts w:ascii="Courier New" w:hAnsi="Courier New" w:cs="Courier New"/>
+          <w:i/>
+          <w:iCs/>
+          <w:color w:val="2A00FF"/>
+          <w:sz w:val="20"/>
+          <w:szCs w:val="20"/>
+          <w:lang w:val="en-US"/>
+        </w:rPr>
+        <w:t>inst</w:t>
+      </w:r>
+      <w:r>
+        <w:rPr>
+          <w:lang w:val="en-US"/>
+        </w:rPr>
+        <w:t xml:space="preserve"> of </w:t>
+      </w:r>
+      <w:r>
+        <w:rPr>
+          <w:rFonts w:ascii="Courier New" w:hAnsi="Courier New" w:cs="Courier New"/>
+          <w:i/>
+          <w:iCs/>
+          <w:color w:val="2A00FF"/>
+          <w:sz w:val="20"/>
+          <w:szCs w:val="20"/>
+          <w:lang w:val="en-US"/>
+        </w:rPr>
+        <w:t>S1X</w:t>
+      </w:r>
+      <w:r>
+        <w:rPr>
+          <w:lang w:val="en-US"/>
+        </w:rPr>
+        <w:t xml:space="preserve">  will try to resolve dependency</w:t>
+      </w:r>
+      <w:r>
+        <w:rPr>
+          <w:lang w:val="en-US"/>
+        </w:rPr>
+        <w:t xml:space="preserve"> </w:t>
+      </w:r>
+      <w:r>
+        <w:rPr>
+          <w:rFonts w:ascii="Courier New" w:hAnsi="Courier New" w:cs="Courier New"/>
+          <w:i/>
+          <w:iCs/>
+          <w:color w:val="2A00FF"/>
+          <w:sz w:val="20"/>
+          <w:szCs w:val="20"/>
+          <w:lang w:val="en-US"/>
+        </w:rPr>
+        <w:t>S1XDep</w:t>
+      </w:r>
+      <w:r>
+        <w:rPr>
+          <w:lang w:val="en-US"/>
+        </w:rPr>
+        <w:t xml:space="preserve">, since </w:t>
+      </w:r>
+      <w:r>
+        <w:rPr>
+          <w:rFonts w:ascii="Courier New" w:hAnsi="Courier New" w:cs="Courier New"/>
+          <w:i/>
+          <w:iCs/>
+          <w:color w:val="2A00FF"/>
+          <w:sz w:val="20"/>
+          <w:szCs w:val="20"/>
+          <w:lang w:val="en-US"/>
+        </w:rPr>
+        <w:t>Acomponent-lib</w:t>
+      </w:r>
+      <w:r>
+        <w:rPr>
+          <w:rFonts w:ascii="Courier New" w:hAnsi="Courier New" w:cs="Courier New"/>
+          <w:i/>
+          <w:iCs/>
+          <w:color w:val="2A00FF"/>
+          <w:sz w:val="20"/>
+          <w:szCs w:val="20"/>
+          <w:lang w:val="en-US"/>
+        </w:rPr>
+        <w:t xml:space="preserve"> </w:t>
+      </w:r>
+      <w:r>
+        <w:rPr>
+          <w:lang w:val="en-US"/>
+        </w:rPr>
+        <w:t>matches the pattern</w:t>
+      </w:r>
+      <w:r>
+        <w:rPr>
+          <w:rFonts w:ascii="Courier New" w:hAnsi="Courier New" w:cs="Courier New"/>
+          <w:i/>
+          <w:iCs/>
+          <w:color w:val="2A00FF"/>
+          <w:sz w:val="20"/>
+          <w:szCs w:val="20"/>
+          <w:lang w:val="en-US"/>
+        </w:rPr>
+        <w:t xml:space="preserve"> </w:t>
+      </w:r>
+      <w:r>
+        <w:rPr>
+          <w:rFonts w:ascii="Courier New" w:hAnsi="Courier New" w:cs="Courier New"/>
+          <w:i/>
+          <w:iCs/>
+          <w:color w:val="2A00FF"/>
+          <w:sz w:val="20"/>
+          <w:szCs w:val="20"/>
+          <w:lang w:val="en-US"/>
+        </w:rPr>
+        <w:t>A*</w:t>
+      </w:r>
+      <w:r>
+        <w:rPr>
+          <w:rFonts w:ascii="Courier New" w:hAnsi="Courier New" w:cs="Courier New"/>
+          <w:i/>
+          <w:iCs/>
+          <w:color w:val="2A00FF"/>
+          <w:sz w:val="20"/>
+          <w:szCs w:val="20"/>
+          <w:lang w:val="en-US"/>
+        </w:rPr>
+        <w:t xml:space="preserve">-lib, </w:t>
+      </w:r>
+      <w:r>
+        <w:rPr>
+          <w:lang w:val="en-US"/>
+        </w:rPr>
+        <w:t xml:space="preserve">the generic dependency </w:t>
+      </w:r>
+      <w:r>
+        <w:rPr>
+          <w:lang w:val="en-US"/>
+        </w:rPr>
+        <w:t xml:space="preserve">overrides the </w:t>
+      </w:r>
+      <w:r>
+        <w:rPr>
+          <w:rFonts w:ascii="Courier New" w:hAnsi="Courier New" w:cs="Courier New"/>
+          <w:i/>
+          <w:iCs/>
+          <w:color w:val="2A00FF"/>
+          <w:sz w:val="20"/>
+          <w:szCs w:val="20"/>
+          <w:lang w:val="en-US"/>
+        </w:rPr>
+        <w:t>S1X</w:t>
+      </w:r>
+      <w:r>
+        <w:rPr>
+          <w:lang w:val="en-US"/>
+        </w:rPr>
+        <w:t xml:space="preserve"> dependency flags (</w:t>
+      </w:r>
+      <w:r>
+        <w:rPr>
+          <w:rFonts w:ascii="Courier New" w:hAnsi="Courier New" w:cs="Courier New"/>
+          <w:i/>
+          <w:iCs/>
+          <w:color w:val="2A00FF"/>
+          <w:sz w:val="20"/>
+          <w:szCs w:val="20"/>
+          <w:lang w:val="en-US"/>
+        </w:rPr>
+        <w:t>fail</w:t>
+      </w:r>
+      <w:r>
+        <w:rPr>
+          <w:lang w:val="en-US"/>
+        </w:rPr>
+        <w:t xml:space="preserve"> and </w:t>
+      </w:r>
+      <w:r>
+        <w:rPr>
+          <w:rFonts w:ascii="Courier New" w:hAnsi="Courier New" w:cs="Courier New"/>
+          <w:i/>
+          <w:iCs/>
+          <w:color w:val="2A00FF"/>
+          <w:sz w:val="20"/>
+          <w:szCs w:val="20"/>
+          <w:lang w:val="en-US"/>
+        </w:rPr>
+        <w:t>exception</w:t>
+      </w:r>
+      <w:r>
+        <w:rPr>
+          <w:lang w:val="en-US"/>
+        </w:rPr>
+        <w:t>) and extends</w:t>
+      </w:r>
+      <w:r>
+        <w:rPr>
+          <w:rFonts w:ascii="Courier New" w:hAnsi="Courier New" w:cs="Courier New"/>
+          <w:i/>
+          <w:iCs/>
+          <w:color w:val="2A00FF"/>
+          <w:sz w:val="20"/>
+          <w:szCs w:val="20"/>
+          <w:lang w:val="en-US"/>
+        </w:rPr>
+        <w:t xml:space="preserve"> </w:t>
+      </w:r>
+      <w:r>
+        <w:rPr>
+          <w:rFonts w:ascii="Courier New" w:hAnsi="Courier New" w:cs="Courier New"/>
+          <w:i/>
+          <w:iCs/>
+          <w:color w:val="2A00FF"/>
+          <w:sz w:val="20"/>
+          <w:szCs w:val="20"/>
+          <w:lang w:val="en-US"/>
+        </w:rPr>
+        <w:t>S1XDep</w:t>
+      </w:r>
+      <w:r>
+        <w:rPr>
+          <w:lang w:val="en-US"/>
+        </w:rPr>
+        <w:t xml:space="preserve"> with the </w:t>
+      </w:r>
+      <w:r>
+        <w:rPr>
+          <w:rFonts w:ascii="Courier New" w:hAnsi="Courier New" w:cs="Courier New"/>
+          <w:i/>
+          <w:iCs/>
+          <w:color w:val="2A00FF"/>
+          <w:sz w:val="20"/>
+          <w:szCs w:val="20"/>
+          <w:lang w:val="en-US"/>
+        </w:rPr>
+        <w:t>eager</w:t>
+      </w:r>
+      <w:r>
+        <w:rPr>
+          <w:lang w:val="en-US"/>
+        </w:rPr>
+        <w:t xml:space="preserve"> and </w:t>
+      </w:r>
+      <w:r>
+        <w:rPr>
+          <w:rFonts w:ascii="Courier New" w:hAnsi="Courier New" w:cs="Courier New"/>
+          <w:i/>
+          <w:iCs/>
+          <w:color w:val="2A00FF"/>
+          <w:sz w:val="20"/>
+          <w:szCs w:val="20"/>
+          <w:lang w:val="en-US"/>
+        </w:rPr>
+        <w:t>hide</w:t>
+      </w:r>
+      <w:r>
+        <w:rPr>
+          <w:lang w:val="en-US"/>
+        </w:rPr>
+        <w:t xml:space="preserve"> flags.</w:t>
+      </w:r>
+      <w:r>
+        <w:rPr>
+          <w:lang w:val="en-US"/>
+        </w:rPr>
+        <w:t xml:space="preserve"> </w:t>
+      </w:r>
+    </w:p>
+    <w:p>
+      <w:pPr>
+        <w:rPr>
+          <w:lang w:val="en-US"/>
+        </w:rPr>
+      </w:pPr>
+    </w:p>
+    <w:p>
+      <w:pPr>
+        <w:rPr>
+          <w:lang w:val="en-US"/>
+        </w:rPr>
+      </w:pPr>
+      <w:r>
+        <w:rPr>
+          <w:rFonts w:ascii="Courier New" w:hAnsi="Courier New" w:cs="Courier New"/>
+          <w:i/>
+          <w:iCs/>
+          <w:color w:val="2A00FF"/>
+          <w:sz w:val="20"/>
+          <w:szCs w:val="20"/>
+          <w:lang w:val="en-US"/>
+        </w:rPr>
+        <w:t>E</w:t>
+      </w:r>
+      <w:r>
+        <w:rPr>
+          <w:rFonts w:ascii="Courier New" w:hAnsi="Courier New" w:cs="Courier New"/>
+          <w:i/>
+          <w:iCs/>
+          <w:color w:val="2A00FF"/>
+          <w:sz w:val="20"/>
+          <w:szCs w:val="20"/>
+          <w:lang w:val="en-US"/>
+        </w:rPr>
+        <w:t>ager=</w:t>
+      </w:r>
+      <w:r>
+        <w:rPr>
+          <w:rFonts w:ascii="Courier New" w:hAnsi="Courier New" w:cs="Courier New"/>
+          <w:i/>
+          <w:iCs/>
+          <w:color w:val="2A00FF"/>
+          <w:sz w:val="20"/>
+          <w:szCs w:val="20"/>
+          <w:lang w:val="en-US"/>
+        </w:rPr>
+        <w:t>“true”</w:t>
+      </w:r>
+      <w:r>
+        <w:rPr>
+          <w:lang w:val="en-US"/>
+        </w:rPr>
+        <w:t xml:space="preserve"> </w:t>
+      </w:r>
+      <w:r>
+        <w:rPr>
+          <w:lang w:val="en-US"/>
+        </w:rPr>
+        <w:t>means that the</w:t>
+      </w:r>
+      <w:r>
+        <w:rPr>
+          <w:lang w:val="en-US"/>
+        </w:rPr>
+        <w:t xml:space="preserve"> </w:t>
+      </w:r>
+      <w:r>
+        <w:rPr>
+          <w:rFonts w:ascii="Courier New" w:hAnsi="Courier New" w:cs="Courier New"/>
+          <w:i/>
+          <w:iCs/>
+          <w:color w:val="2A00FF"/>
+          <w:sz w:val="20"/>
+          <w:szCs w:val="20"/>
+          <w:lang w:val="en-US"/>
+        </w:rPr>
+        <w:t>S1XDep</w:t>
+      </w:r>
+      <w:r>
+        <w:rPr>
+          <w:lang w:val="en-US"/>
+        </w:rPr>
+        <w:t xml:space="preserve"> </w:t>
+      </w:r>
+      <w:r>
+        <w:rPr>
+          <w:lang w:val="en-US"/>
+        </w:rPr>
+        <w:t>dependenc</w:t>
+      </w:r>
+      <w:r>
+        <w:rPr>
+          <w:lang w:val="en-US"/>
+        </w:rPr>
+        <w:t>ies must</w:t>
+      </w:r>
+      <w:r>
+        <w:rPr>
+          <w:lang w:val="en-US"/>
+        </w:rPr>
+        <w:t xml:space="preserve"> be resolved </w:t>
+      </w:r>
+      <w:r>
+        <w:rPr>
+          <w:lang w:val="en-US"/>
+        </w:rPr>
+        <w:t>as soon as</w:t>
+      </w:r>
+      <w:r>
+        <w:rPr>
+          <w:lang w:val="en-US"/>
+        </w:rPr>
+        <w:t xml:space="preserve"> an instance of</w:t>
+      </w:r>
+      <w:r>
+        <w:rPr>
+          <w:lang w:val="en-US"/>
+        </w:rPr>
+        <w:t xml:space="preserve"> </w:t>
+      </w:r>
+      <w:r>
+        <w:rPr>
+          <w:rFonts w:ascii="Courier New" w:hAnsi="Courier New" w:cs="Courier New"/>
+          <w:i/>
+          <w:iCs/>
+          <w:color w:val="2A00FF"/>
+          <w:sz w:val="20"/>
+          <w:szCs w:val="20"/>
+          <w:lang w:val="en-US"/>
+        </w:rPr>
+        <w:t>S1X</w:t>
+      </w:r>
+      <w:r>
+        <w:rPr>
+          <w:rFonts w:ascii="Courier New" w:hAnsi="Courier New" w:cs="Courier New"/>
+          <w:i/>
+          <w:iCs/>
+          <w:color w:val="2A00FF"/>
+          <w:sz w:val="20"/>
+          <w:szCs w:val="20"/>
+          <w:lang w:val="en-US"/>
+        </w:rPr>
+        <w:t xml:space="preserve"> </w:t>
+      </w:r>
+      <w:r>
+        <w:rPr>
+          <w:lang w:val="en-US"/>
+        </w:rPr>
+        <w:t xml:space="preserve">is </w:t>
+      </w:r>
+      <w:r>
+        <w:rPr>
+          <w:lang w:val="en-US"/>
+        </w:rPr>
+        <w:t>created</w:t>
+      </w:r>
+      <w:r>
+        <w:rPr>
+          <w:lang w:val="en-US"/>
+        </w:rPr>
+        <w:t xml:space="preserve">. By default, eager=false, </w:t>
+      </w:r>
+      <w:r>
+        <w:rPr>
+          <w:lang w:val="en-US"/>
+        </w:rPr>
+        <w:t xml:space="preserve">and </w:t>
+      </w:r>
+      <w:r>
+        <w:rPr>
+          <w:lang w:val="en-US"/>
+        </w:rPr>
+        <w:t>the dependenc</w:t>
+      </w:r>
+      <w:r>
+        <w:rPr>
+          <w:lang w:val="en-US"/>
+        </w:rPr>
+        <w:t xml:space="preserve">ies </w:t>
+      </w:r>
+      <w:r>
+        <w:rPr>
+          <w:lang w:val="en-US"/>
+        </w:rPr>
+        <w:t>is</w:t>
+      </w:r>
+      <w:r>
+        <w:rPr>
+          <w:lang w:val="en-US"/>
+        </w:rPr>
+        <w:t xml:space="preserve"> resolved at the first use of the associated variable in the code.</w:t>
+      </w:r>
+    </w:p>
+    <w:p>
+      <w:pPr>
+        <w:rPr>
+          <w:lang w:val="en-US"/>
+        </w:rPr>
+      </w:pPr>
+    </w:p>
+    <w:p>
+      <w:pPr>
+        <w:rPr>
+          <w:lang w:val="en-US" w:eastAsia="en-US"/>
         </w:rPr>
       </w:pPr>
       <w:r>
@@ -19674,94 +20207,40 @@
           <w:szCs w:val="20"/>
           <w:lang w:val="en-US"/>
         </w:rPr>
-        <w:t>exception</w:t>
-      </w:r>
-      <w:r>
-        <w:rPr>
-          <w:rFonts w:ascii="Courier New" w:hAnsi="Courier New" w:cs="Courier New"/>
-          <w:i/>
-          <w:iCs/>
-          <w:color w:val="2A00FF"/>
-          <w:sz w:val="20"/>
-          <w:szCs w:val="20"/>
-          <w:lang w:val="en-US"/>
-        </w:rPr>
-        <w:t>=”….S1XDependencyException”/</w:t>
-      </w:r>
-      <w:r>
-        <w:rPr>
-          <w:rFonts w:ascii="Courier New" w:hAnsi="Courier New" w:cs="Courier New"/>
-          <w:color w:val="008080"/>
-          <w:sz w:val="20"/>
-          <w:szCs w:val="20"/>
-          <w:lang w:val="en-US"/>
-        </w:rPr>
-        <w:t>&gt;</w:t>
-      </w:r>
-    </w:p>
-    <w:p>
-      <w:pPr>
-        <w:rPr>
-          <w:lang w:val="en-US"/>
-        </w:rPr>
-      </w:pPr>
-    </w:p>
-    <w:p>
-      <w:pPr>
-        <w:rPr>
-          <w:lang w:val="en-US"/>
-        </w:rPr>
-      </w:pPr>
-      <w:r>
-        <w:rPr>
-          <w:lang w:val="en-US"/>
-        </w:rPr>
-        <w:t xml:space="preserve">When an instance </w:t>
-      </w:r>
-      <w:r>
-        <w:rPr>
-          <w:rFonts w:ascii="Courier New" w:hAnsi="Courier New" w:cs="Courier New"/>
-          <w:i/>
-          <w:iCs/>
-          <w:color w:val="2A00FF"/>
-          <w:sz w:val="20"/>
-          <w:szCs w:val="20"/>
-          <w:lang w:val="en-US"/>
-        </w:rPr>
-        <w:t>inst</w:t>
-      </w:r>
-      <w:r>
-        <w:rPr>
-          <w:lang w:val="en-US"/>
-        </w:rPr>
-        <w:t xml:space="preserve"> of </w:t>
-      </w:r>
-      <w:r>
-        <w:rPr>
-          <w:rFonts w:ascii="Courier New" w:hAnsi="Courier New" w:cs="Courier New"/>
-          <w:i/>
-          <w:iCs/>
-          <w:color w:val="2A00FF"/>
-          <w:sz w:val="20"/>
-          <w:szCs w:val="20"/>
-          <w:lang w:val="en-US"/>
-        </w:rPr>
-        <w:t>S1X</w:t>
-      </w:r>
-      <w:r>
-        <w:rPr>
-          <w:lang w:val="en-US"/>
-        </w:rPr>
-        <w:t xml:space="preserve">  will try to resolve dependency</w:t>
-      </w:r>
-      <w:r>
-        <w:rPr>
+        <w:t>fail</w:t>
+      </w:r>
+      <w:r>
+        <w:rPr>
+          <w:rFonts w:ascii="Courier New" w:hAnsi="Courier New" w:cs="Courier New"/>
+          <w:i/>
+          <w:iCs/>
+          <w:color w:val="2A00FF"/>
+          <w:sz w:val="20"/>
+          <w:szCs w:val="20"/>
+          <w:lang w:val="en-US"/>
+        </w:rPr>
+        <w:t>= “exception”</w:t>
+      </w:r>
+      <w:r>
+        <w:rPr>
+          <w:rFonts w:ascii="Courier New" w:hAnsi="Courier New" w:cs="Courier New"/>
+          <w:i/>
+          <w:iCs/>
+          <w:color w:val="2A00FF"/>
+          <w:sz w:val="20"/>
+          <w:szCs w:val="20"/>
           <w:lang w:val="en-US"/>
         </w:rPr>
         <w:t xml:space="preserve"> </w:t>
       </w:r>
       <w:r>
         <w:rPr>
+          <w:lang w:val="en-US" w:eastAsia="en-US"/>
+        </w:rPr>
+        <w:t xml:space="preserve"> means that, if the </w:t>
+      </w:r>
+      <w:r>
+        <w:rPr>
           <w:rFonts w:ascii="Courier New" w:hAnsi="Courier New" w:cs="Courier New"/>
           <w:i/>
           <w:iCs/>
@@ -19774,511 +20253,69 @@
       </w:r>
       <w:r>
         <w:rPr>
-          <w:lang w:val="en-US"/>
-        </w:rPr>
-        <w:t xml:space="preserve">, since </w:t>
-      </w:r>
-      <w:r>
-        <w:rPr>
-          <w:rFonts w:ascii="Courier New" w:hAnsi="Courier New" w:cs="Courier New"/>
-          <w:i/>
-          <w:iCs/>
-          <w:color w:val="2A00FF"/>
-          <w:sz w:val="20"/>
-          <w:szCs w:val="20"/>
-          <w:lang w:val="en-US"/>
-        </w:rPr>
-        <w:t>Acomponent-lib</w:t>
-      </w:r>
-      <w:r>
-        <w:rPr>
-          <w:rFonts w:ascii="Courier New" w:hAnsi="Courier New" w:cs="Courier New"/>
-          <w:i/>
-          <w:iCs/>
-          <w:color w:val="2A00FF"/>
-          <w:sz w:val="20"/>
-          <w:szCs w:val="20"/>
-          <w:lang w:val="en-US"/>
+          <w:lang w:val="en-US" w:eastAsia="en-US"/>
         </w:rPr>
         <w:t xml:space="preserve"> </w:t>
       </w:r>
       <w:r>
         <w:rPr>
-          <w:lang w:val="en-US"/>
-        </w:rPr>
-        <w:t>matches the pattern</w:t>
-      </w:r>
-      <w:r>
-        <w:rPr>
-          <w:rFonts w:ascii="Courier New" w:hAnsi="Courier New" w:cs="Courier New"/>
-          <w:i/>
-          <w:iCs/>
-          <w:color w:val="2A00FF"/>
-          <w:sz w:val="20"/>
-          <w:szCs w:val="20"/>
-          <w:lang w:val="en-US"/>
-        </w:rPr>
-        <w:t xml:space="preserve"> </w:t>
-      </w:r>
-      <w:r>
-        <w:rPr>
-          <w:rFonts w:ascii="Courier New" w:hAnsi="Courier New" w:cs="Courier New"/>
-          <w:i/>
-          <w:iCs/>
-          <w:color w:val="2A00FF"/>
-          <w:sz w:val="20"/>
-          <w:szCs w:val="20"/>
-          <w:lang w:val="en-US"/>
-        </w:rPr>
-        <w:t>A*</w:t>
-      </w:r>
-      <w:r>
-        <w:rPr>
-          <w:rFonts w:ascii="Courier New" w:hAnsi="Courier New" w:cs="Courier New"/>
-          <w:i/>
-          <w:iCs/>
-          <w:color w:val="2A00FF"/>
-          <w:sz w:val="20"/>
-          <w:szCs w:val="20"/>
-          <w:lang w:val="en-US"/>
-        </w:rPr>
-        <w:t xml:space="preserve">-lib, </w:t>
-      </w:r>
-      <w:r>
-        <w:rPr>
-          <w:lang w:val="en-US"/>
-        </w:rPr>
-        <w:t xml:space="preserve">the generic dependency </w:t>
-      </w:r>
-      <w:r>
-        <w:rPr>
-          <w:lang w:val="en-US"/>
-        </w:rPr>
-        <w:t xml:space="preserve">overrides the </w:t>
-      </w:r>
-      <w:r>
-        <w:rPr>
-          <w:rFonts w:ascii="Courier New" w:hAnsi="Courier New" w:cs="Courier New"/>
-          <w:i/>
-          <w:iCs/>
-          <w:color w:val="2A00FF"/>
-          <w:sz w:val="20"/>
-          <w:szCs w:val="20"/>
-          <w:lang w:val="en-US"/>
-        </w:rPr>
-        <w:t>S1X</w:t>
-      </w:r>
-      <w:r>
-        <w:rPr>
-          <w:lang w:val="en-US"/>
-        </w:rPr>
-        <w:t xml:space="preserve"> dependency flags (</w:t>
-      </w:r>
-      <w:r>
-        <w:rPr>
-          <w:rFonts w:ascii="Courier New" w:hAnsi="Courier New" w:cs="Courier New"/>
-          <w:i/>
-          <w:iCs/>
-          <w:color w:val="2A00FF"/>
-          <w:sz w:val="20"/>
-          <w:szCs w:val="20"/>
-          <w:lang w:val="en-US"/>
-        </w:rPr>
-        <w:t>fail</w:t>
-      </w:r>
-      <w:r>
-        <w:rPr>
-          <w:lang w:val="en-US"/>
-        </w:rPr>
-        <w:t xml:space="preserve"> and </w:t>
-      </w:r>
-      <w:r>
-        <w:rPr>
-          <w:rFonts w:ascii="Courier New" w:hAnsi="Courier New" w:cs="Courier New"/>
-          <w:i/>
-          <w:iCs/>
-          <w:color w:val="2A00FF"/>
-          <w:sz w:val="20"/>
-          <w:szCs w:val="20"/>
-          <w:lang w:val="en-US"/>
-        </w:rPr>
-        <w:t>exception</w:t>
-      </w:r>
-      <w:r>
-        <w:rPr>
-          <w:lang w:val="en-US"/>
-        </w:rPr>
-        <w:t>) and extends</w:t>
-      </w:r>
-      <w:r>
-        <w:rPr>
-          <w:rFonts w:ascii="Courier New" w:hAnsi="Courier New" w:cs="Courier New"/>
-          <w:i/>
-          <w:iCs/>
-          <w:color w:val="2A00FF"/>
-          <w:sz w:val="20"/>
-          <w:szCs w:val="20"/>
-          <w:lang w:val="en-US"/>
-        </w:rPr>
-        <w:t xml:space="preserve"> </w:t>
-      </w:r>
-      <w:r>
-        <w:rPr>
-          <w:rFonts w:ascii="Courier New" w:hAnsi="Courier New" w:cs="Courier New"/>
-          <w:i/>
-          <w:iCs/>
-          <w:color w:val="2A00FF"/>
-          <w:sz w:val="20"/>
-          <w:szCs w:val="20"/>
-          <w:lang w:val="en-US"/>
-        </w:rPr>
-        <w:t>S1XDep</w:t>
-      </w:r>
-      <w:r>
-        <w:rPr>
-          <w:lang w:val="en-US"/>
-        </w:rPr>
-        <w:t xml:space="preserve"> with the </w:t>
-      </w:r>
-      <w:r>
-        <w:rPr>
-          <w:rFonts w:ascii="Courier New" w:hAnsi="Courier New" w:cs="Courier New"/>
-          <w:i/>
-          <w:iCs/>
-          <w:color w:val="2A00FF"/>
-          <w:sz w:val="20"/>
-          <w:szCs w:val="20"/>
-          <w:lang w:val="en-US"/>
-        </w:rPr>
-        <w:t>eager</w:t>
-      </w:r>
-      <w:r>
-        <w:rPr>
-          <w:lang w:val="en-US"/>
-        </w:rPr>
-        <w:t xml:space="preserve"> and </w:t>
-      </w:r>
-      <w:r>
-        <w:rPr>
-          <w:rFonts w:ascii="Courier New" w:hAnsi="Courier New" w:cs="Courier New"/>
-          <w:i/>
-          <w:iCs/>
-          <w:color w:val="2A00FF"/>
-          <w:sz w:val="20"/>
-          <w:szCs w:val="20"/>
-          <w:lang w:val="en-US"/>
-        </w:rPr>
-        <w:t>hide</w:t>
-      </w:r>
-      <w:r>
-        <w:rPr>
-          <w:lang w:val="en-US"/>
-        </w:rPr>
-        <w:t xml:space="preserve"> flags.</w:t>
-      </w:r>
-      <w:r>
-        <w:rPr>
-          <w:lang w:val="en-US"/>
-        </w:rPr>
-        <w:t xml:space="preserve"> </w:t>
-      </w:r>
-    </w:p>
-    <w:p>
-      <w:pPr>
-        <w:rPr>
-          <w:lang w:val="en-US"/>
-        </w:rPr>
-      </w:pPr>
-    </w:p>
-    <w:p>
-      <w:pPr>
-        <w:rPr>
-          <w:lang w:val="en-US"/>
-        </w:rPr>
-      </w:pPr>
-      <w:r>
-        <w:rPr>
-          <w:rFonts w:ascii="Courier New" w:hAnsi="Courier New" w:cs="Courier New"/>
-          <w:i/>
-          <w:iCs/>
-          <w:color w:val="2A00FF"/>
-          <w:sz w:val="20"/>
-          <w:szCs w:val="20"/>
-          <w:lang w:val="en-US"/>
-        </w:rPr>
-        <w:t>E</w:t>
-      </w:r>
-      <w:r>
-        <w:rPr>
-          <w:rFonts w:ascii="Courier New" w:hAnsi="Courier New" w:cs="Courier New"/>
-          <w:i/>
-          <w:iCs/>
-          <w:color w:val="2A00FF"/>
-          <w:sz w:val="20"/>
-          <w:szCs w:val="20"/>
-          <w:lang w:val="en-US"/>
-        </w:rPr>
-        <w:t>ager=</w:t>
-      </w:r>
-      <w:r>
-        <w:rPr>
-          <w:rFonts w:ascii="Courier New" w:hAnsi="Courier New" w:cs="Courier New"/>
-          <w:i/>
-          <w:iCs/>
-          <w:color w:val="2A00FF"/>
-          <w:sz w:val="20"/>
-          <w:szCs w:val="20"/>
-          <w:lang w:val="en-US"/>
-        </w:rPr>
-        <w:t>“true”</w:t>
-      </w:r>
-      <w:r>
-        <w:rPr>
-          <w:lang w:val="en-US"/>
-        </w:rPr>
-        <w:t xml:space="preserve"> </w:t>
-      </w:r>
-      <w:r>
-        <w:rPr>
-          <w:lang w:val="en-US"/>
-        </w:rPr>
-        <w:t>means that the</w:t>
-      </w:r>
-      <w:r>
-        <w:rPr>
-          <w:lang w:val="en-US"/>
-        </w:rPr>
-        <w:t xml:space="preserve"> </w:t>
-      </w:r>
-      <w:r>
-        <w:rPr>
-          <w:rFonts w:ascii="Courier New" w:hAnsi="Courier New" w:cs="Courier New"/>
-          <w:i/>
-          <w:iCs/>
-          <w:color w:val="2A00FF"/>
-          <w:sz w:val="20"/>
-          <w:szCs w:val="20"/>
-          <w:lang w:val="en-US"/>
-        </w:rPr>
-        <w:t>S1XDep</w:t>
-      </w:r>
-      <w:r>
-        <w:rPr>
-          <w:lang w:val="en-US"/>
-        </w:rPr>
-        <w:t xml:space="preserve"> </w:t>
-      </w:r>
-      <w:r>
-        <w:rPr>
-          <w:lang w:val="en-US"/>
-        </w:rPr>
-        <w:t>dependenc</w:t>
-      </w:r>
-      <w:r>
-        <w:rPr>
-          <w:lang w:val="en-US"/>
-        </w:rPr>
-        <w:t>ies must</w:t>
-      </w:r>
-      <w:r>
-        <w:rPr>
-          <w:lang w:val="en-US"/>
-        </w:rPr>
-        <w:t xml:space="preserve"> be resolved </w:t>
-      </w:r>
-      <w:r>
-        <w:rPr>
-          <w:lang w:val="en-US"/>
-        </w:rPr>
-        <w:t>as soon as</w:t>
-      </w:r>
-      <w:r>
-        <w:rPr>
-          <w:lang w:val="en-US"/>
-        </w:rPr>
-        <w:t xml:space="preserve"> an instance of</w:t>
-      </w:r>
-      <w:r>
-        <w:rPr>
-          <w:lang w:val="en-US"/>
-        </w:rPr>
-        <w:t xml:space="preserve"> </w:t>
-      </w:r>
-      <w:r>
-        <w:rPr>
-          <w:rFonts w:ascii="Courier New" w:hAnsi="Courier New" w:cs="Courier New"/>
-          <w:i/>
-          <w:iCs/>
-          <w:color w:val="2A00FF"/>
-          <w:sz w:val="20"/>
-          <w:szCs w:val="20"/>
-          <w:lang w:val="en-US"/>
-        </w:rPr>
-        <w:t>S1X</w:t>
-      </w:r>
-      <w:r>
-        <w:rPr>
-          <w:rFonts w:ascii="Courier New" w:hAnsi="Courier New" w:cs="Courier New"/>
-          <w:i/>
-          <w:iCs/>
-          <w:color w:val="2A00FF"/>
-          <w:sz w:val="20"/>
-          <w:szCs w:val="20"/>
-          <w:lang w:val="en-US"/>
-        </w:rPr>
-        <w:t xml:space="preserve"> </w:t>
-      </w:r>
-      <w:r>
-        <w:rPr>
-          <w:lang w:val="en-US"/>
-        </w:rPr>
-        <w:t xml:space="preserve">is </w:t>
-      </w:r>
-      <w:r>
-        <w:rPr>
-          <w:lang w:val="en-US"/>
-        </w:rPr>
-        <w:t>created</w:t>
-      </w:r>
-      <w:r>
-        <w:rPr>
-          <w:lang w:val="en-US"/>
-        </w:rPr>
-        <w:t xml:space="preserve">. By default, eager=false, </w:t>
-      </w:r>
-      <w:r>
-        <w:rPr>
-          <w:lang w:val="en-US"/>
-        </w:rPr>
-        <w:t xml:space="preserve">and </w:t>
-      </w:r>
-      <w:r>
-        <w:rPr>
-          <w:lang w:val="en-US"/>
-        </w:rPr>
-        <w:t>the dependenc</w:t>
-      </w:r>
-      <w:r>
-        <w:rPr>
-          <w:lang w:val="en-US"/>
-        </w:rPr>
-        <w:t xml:space="preserve">ies </w:t>
-      </w:r>
-      <w:r>
-        <w:rPr>
-          <w:lang w:val="en-US"/>
-        </w:rPr>
-        <w:t>is</w:t>
-      </w:r>
-      <w:r>
-        <w:rPr>
-          <w:lang w:val="en-US"/>
-        </w:rPr>
-        <w:t xml:space="preserve"> resolved at the first use of the associated variable in the code.</w:t>
-      </w:r>
-    </w:p>
-    <w:p>
-      <w:pPr>
-        <w:rPr>
-          <w:lang w:val="en-US"/>
-        </w:rPr>
-      </w:pPr>
-    </w:p>
-    <w:p>
-      <w:pPr>
-        <w:rPr>
           <w:lang w:val="en-US" w:eastAsia="en-US"/>
         </w:rPr>
-      </w:pPr>
-      <w:r>
-        <w:rPr>
-          <w:rFonts w:ascii="Courier New" w:hAnsi="Courier New" w:cs="Courier New"/>
-          <w:i/>
-          <w:iCs/>
-          <w:color w:val="2A00FF"/>
-          <w:sz w:val="20"/>
-          <w:szCs w:val="20"/>
-          <w:lang w:val="en-US"/>
-        </w:rPr>
-        <w:t>Exception=”Exception class”</w:t>
+        <w:t>dependency fails, Apam will throw the exception</w:t>
       </w:r>
       <w:r>
         <w:rPr>
           <w:lang w:val="en-US" w:eastAsia="en-US"/>
         </w:rPr>
-        <w:t xml:space="preserve"> means that, if the </w:t>
-      </w:r>
-      <w:r>
-        <w:rPr>
-          <w:rFonts w:ascii="Courier New" w:hAnsi="Courier New" w:cs="Courier New"/>
-          <w:i/>
-          <w:iCs/>
-          <w:color w:val="2A00FF"/>
-          <w:sz w:val="20"/>
-          <w:szCs w:val="20"/>
-          <w:lang w:val="en-US"/>
-        </w:rPr>
-        <w:t>S1XDep</w:t>
+        <w:t xml:space="preserve"> “</w:t>
+      </w:r>
+      <w:r>
+        <w:rPr>
+          <w:rFonts w:ascii="Courier New" w:hAnsi="Courier New" w:cs="Courier New"/>
+          <w:i/>
+          <w:iCs/>
+          <w:color w:val="2A00FF"/>
+          <w:sz w:val="20"/>
+          <w:szCs w:val="20"/>
+          <w:lang w:val="en-US"/>
+        </w:rPr>
+        <w:t>ResolutionException</w:t>
+      </w:r>
+      <w:r>
+        <w:rPr>
+          <w:rFonts w:ascii="Courier New" w:hAnsi="Courier New" w:cs="Courier New"/>
+          <w:i/>
+          <w:iCs/>
+          <w:color w:val="2A00FF"/>
+          <w:sz w:val="20"/>
+          <w:szCs w:val="20"/>
+          <w:lang w:val="en-US"/>
+        </w:rPr>
+        <w:t xml:space="preserve">” </w:t>
       </w:r>
       <w:r>
         <w:rPr>
           <w:lang w:val="en-US" w:eastAsia="en-US"/>
         </w:rPr>
-        <w:t xml:space="preserve"> </w:t>
+        <w:t xml:space="preserve"> on the thread that was trying the resolution. </w:t>
       </w:r>
       <w:r>
         <w:rPr>
           <w:lang w:val="en-US" w:eastAsia="en-US"/>
         </w:rPr>
-        <w:t xml:space="preserve">dependency fails, Apam will throw the exception mentioned </w:t>
+        <w:t xml:space="preserve">This value overrides the </w:t>
       </w:r>
       <w:r>
         <w:rPr>
           <w:lang w:val="en-US" w:eastAsia="en-US"/>
         </w:rPr>
-        <w:t xml:space="preserve">in </w:t>
-      </w:r>
-      <w:r>
-        <w:rPr>
-          <w:rFonts w:ascii="Courier New" w:hAnsi="Courier New" w:cs="Courier New"/>
-          <w:i/>
-          <w:iCs/>
-          <w:color w:val="2A00FF"/>
-          <w:sz w:val="20"/>
-          <w:szCs w:val="20"/>
-          <w:lang w:val="en-US"/>
-        </w:rPr>
-        <w:t>genDep</w:t>
+        <w:t xml:space="preserve">“fail” definition </w:t>
       </w:r>
       <w:r>
         <w:rPr>
           <w:lang w:val="en-US" w:eastAsia="en-US"/>
         </w:rPr>
-        <w:t xml:space="preserve"> </w:t>
-      </w:r>
-      <w:r>
-        <w:rPr>
-          <w:lang w:val="en-US" w:eastAsia="en-US"/>
-        </w:rPr>
-        <w:t xml:space="preserve">(the full name of its class) on the thread that was trying the resolution. </w:t>
-      </w:r>
-      <w:r>
-        <w:rPr>
-          <w:lang w:val="en-US" w:eastAsia="en-US"/>
-        </w:rPr>
-        <w:t xml:space="preserve">This value overrides the </w:t>
-      </w:r>
-      <w:r>
-        <w:rPr>
-          <w:lang w:val="en-US" w:eastAsia="en-US"/>
-        </w:rPr>
-        <w:t xml:space="preserve">exception </w:t>
-      </w:r>
-      <w:r>
-        <w:rPr>
-          <w:lang w:val="en-US" w:eastAsia="en-US"/>
-        </w:rPr>
-        <w:t xml:space="preserve">value set on </w:t>
+        <w:t xml:space="preserve">set on </w:t>
       </w:r>
       <w:r>
         <w:rPr>
@@ -24285,15 +24322,7 @@
         <w:rPr>
           <w:lang w:val="en-US" w:eastAsia="en-US"/>
         </w:rPr>
-        <w:t xml:space="preserve"> means that the composite is a bl</w:t>
-      </w:r>
-      <w:bookmarkStart w:id="2" w:name="_GoBack"/>
-      <w:bookmarkEnd w:id="2"/>
-      <w:r>
-        <w:rPr>
-          <w:lang w:val="en-US" w:eastAsia="en-US"/>
-        </w:rPr>
-        <w:t>ack box which hides its content; it does not share any of its service with other composite (except if exportApp allows some service</w:t>
+        <w:t xml:space="preserve"> means that the composite is a black box which hides its content; it does not share any of its service with other composite (except if exportApp allows some service</w:t>
       </w:r>
       <w:r>
         <w:rPr>
@@ -34894,13 +34923,181 @@
         <w:rPr>
           <w:lang w:val="en-US"/>
         </w:rPr>
-        <w:t>, these</w:t>
-      </w:r>
-      <w:r>
-        <w:rPr>
-          <w:lang w:val="en-US"/>
-        </w:rPr>
-        <w:t xml:space="preserve"> instances are turned in the wait state</w:t>
+        <w:t>,</w:t>
+      </w:r>
+      <w:r>
+        <w:rPr>
+          <w:lang w:val="en-US"/>
+        </w:rPr>
+        <w:t xml:space="preserve"> the</w:t>
+      </w:r>
+      <w:r>
+        <w:rPr>
+          <w:lang w:val="en-US"/>
+        </w:rPr>
+        <w:t>se</w:t>
+      </w:r>
+      <w:r>
+        <w:rPr>
+          <w:lang w:val="en-US"/>
+        </w:rPr>
+        <w:t xml:space="preserve"> wires are removed, and </w:t>
+      </w:r>
+      <w:r>
+        <w:rPr>
+          <w:lang w:val="en-US"/>
+        </w:rPr>
+        <w:t xml:space="preserve">the </w:t>
+      </w:r>
+      <w:r>
+        <w:rPr>
+          <w:rFonts w:ascii="Courier New" w:hAnsi="Courier New" w:cs="Courier New"/>
+          <w:i/>
+          <w:iCs/>
+          <w:color w:val="2A00FF"/>
+          <w:sz w:val="20"/>
+          <w:szCs w:val="20"/>
+          <w:lang w:val="en-US"/>
+        </w:rPr>
+        <w:t>Fire</w:t>
+      </w:r>
+      <w:r>
+        <w:rPr>
+          <w:lang w:val="en-US"/>
+        </w:rPr>
+        <w:t xml:space="preserve"> instance is wired toward the selected </w:t>
+      </w:r>
+      <w:r>
+        <w:rPr>
+          <w:lang w:val="en-US"/>
+        </w:rPr>
+        <w:t>doors</w:t>
+      </w:r>
+      <w:r>
+        <w:rPr>
+          <w:lang w:val="en-US"/>
+        </w:rPr>
+        <w:t>.</w:t>
+      </w:r>
+      <w:r>
+        <w:rPr>
+          <w:lang w:val="en-US"/>
+        </w:rPr>
+        <w:t xml:space="preserve"> </w:t>
+      </w:r>
+      <w:r>
+        <w:rPr>
+          <w:lang w:val="en-US"/>
+        </w:rPr>
+        <w:t xml:space="preserve">When </w:t>
+      </w:r>
+      <w:r>
+        <w:rPr>
+          <w:rFonts w:ascii="Courier New" w:hAnsi="Courier New" w:cs="Courier New"/>
+          <w:i/>
+          <w:iCs/>
+          <w:color w:val="2A00FF"/>
+          <w:sz w:val="20"/>
+          <w:szCs w:val="20"/>
+          <w:lang w:val="en-US"/>
+        </w:rPr>
+        <w:t>security</w:t>
+      </w:r>
+      <w:r>
+        <w:rPr>
+          <w:lang w:val="en-US"/>
+        </w:rPr>
+        <w:t xml:space="preserve"> </w:t>
+      </w:r>
+      <w:r>
+        <w:rPr>
+          <w:lang w:val="en-US"/>
+        </w:rPr>
+        <w:t xml:space="preserve">composite </w:t>
+      </w:r>
+      <w:r>
+        <w:rPr>
+          <w:lang w:val="en-US"/>
+        </w:rPr>
+        <w:t xml:space="preserve">leaves the </w:t>
+      </w:r>
+      <w:r>
+        <w:rPr>
+          <w:rFonts w:ascii="Courier New" w:hAnsi="Courier New" w:cs="Courier New"/>
+          <w:i/>
+          <w:iCs/>
+          <w:color w:val="2A00FF"/>
+          <w:sz w:val="20"/>
+          <w:szCs w:val="20"/>
+          <w:lang w:val="en-US"/>
+        </w:rPr>
+        <w:t>emergency</w:t>
+      </w:r>
+      <w:r>
+        <w:rPr>
+          <w:lang w:val="en-US"/>
+        </w:rPr>
+        <w:t xml:space="preserve"> state, </w:t>
+      </w:r>
+      <w:r>
+        <w:rPr>
+          <w:lang w:val="en-US"/>
+        </w:rPr>
+        <w:t>if instances</w:t>
+      </w:r>
+      <w:r>
+        <w:rPr>
+          <w:lang w:val="en-US"/>
+        </w:rPr>
+        <w:t xml:space="preserve"> are</w:t>
+      </w:r>
+      <w:r>
+        <w:rPr>
+          <w:lang w:val="en-US"/>
+        </w:rPr>
+        <w:t xml:space="preserve"> waiting </w:t>
+      </w:r>
+      <w:r>
+        <w:rPr>
+          <w:lang w:val="en-US"/>
+        </w:rPr>
+        <w:t xml:space="preserve">for </w:t>
+      </w:r>
+      <w:r>
+        <w:rPr>
+          <w:lang w:val="en-US"/>
+        </w:rPr>
+        <w:t>doors</w:t>
+      </w:r>
+      <w:r>
+        <w:rPr>
+          <w:lang w:val="en-US"/>
+        </w:rPr>
+        <w:t xml:space="preserve">, </w:t>
+      </w:r>
+      <w:r>
+        <w:rPr>
+          <w:lang w:val="en-US"/>
+        </w:rPr>
+        <w:t xml:space="preserve">one of them is selected, wired to the door and </w:t>
+      </w:r>
+      <w:r>
+        <w:rPr>
+          <w:lang w:val="en-US"/>
+        </w:rPr>
+        <w:t>resumed.</w:t>
+      </w:r>
+      <w:r>
+        <w:rPr>
+          <w:lang w:val="en-US"/>
+        </w:rPr>
+        <w:t xml:space="preserve"> </w:t>
+      </w:r>
+      <w:r>
+        <w:rPr>
+          <w:lang w:val="en-US"/>
+        </w:rPr>
+        <w:t>The instances that have been disconnected to the conflicting service will fail to resolve it again as long as the dependency is granted</w:t>
       </w:r>
       <w:r>
         <w:rPr>
@@ -34913,25 +35110,41 @@
         <w:rPr>
           <w:lang w:val="en-US"/>
         </w:rPr>
-        <w:t>, the</w:t>
-      </w:r>
-      <w:r>
-        <w:rPr>
-          <w:lang w:val="en-US"/>
-        </w:rPr>
-        <w:t>ir</w:t>
-      </w:r>
-      <w:r>
-        <w:rPr>
-          <w:lang w:val="en-US"/>
-        </w:rPr>
-        <w:t xml:space="preserve"> wires are removed, and </w:t>
-      </w:r>
-      <w:r>
-        <w:rPr>
-          <w:lang w:val="en-US"/>
-        </w:rPr>
-        <w:t xml:space="preserve">the </w:t>
+        <w:t>.</w:t>
+      </w:r>
+    </w:p>
+    <w:p>
+      <w:pPr>
+        <w:autoSpaceDE w:val="0"/>
+        <w:autoSpaceDN w:val="0"/>
+        <w:adjustRightInd w:val="0"/>
+        <w:rPr>
+          <w:lang w:val="en-US"/>
+        </w:rPr>
+      </w:pPr>
+      <w:r>
+        <w:rPr>
+          <w:lang w:val="en-US"/>
+        </w:rPr>
+        <w:t xml:space="preserve">In our example, if the house has an entrance or an exit door (that can be dynamically discovered), we know that the </w:t>
+      </w:r>
+      <w:r>
+        <w:rPr>
+          <w:rFonts w:ascii="Courier New" w:hAnsi="Courier New" w:cs="Courier New"/>
+          <w:i/>
+          <w:iCs/>
+          <w:color w:val="2A00FF"/>
+          <w:sz w:val="20"/>
+          <w:szCs w:val="20"/>
+          <w:lang w:val="en-US"/>
+        </w:rPr>
+        <w:t>security</w:t>
+      </w:r>
+      <w:r>
+        <w:rPr>
+          <w:lang w:val="en-US"/>
+        </w:rPr>
+        <w:t xml:space="preserve"> will own them, and the </w:t>
       </w:r>
       <w:r>
         <w:rPr>
@@ -34949,172 +35162,6 @@
         <w:rPr>
           <w:lang w:val="en-US"/>
         </w:rPr>
-        <w:t xml:space="preserve"> instance is wired toward the selected </w:t>
-      </w:r>
-      <w:r>
-        <w:rPr>
-          <w:lang w:val="en-US"/>
-        </w:rPr>
-        <w:t>doors</w:t>
-      </w:r>
-      <w:r>
-        <w:rPr>
-          <w:lang w:val="en-US"/>
-        </w:rPr>
-        <w:t xml:space="preserve">. </w:t>
-      </w:r>
-      <w:r>
-        <w:rPr>
-          <w:lang w:val="en-US"/>
-        </w:rPr>
-        <w:t xml:space="preserve">When </w:t>
-      </w:r>
-      <w:r>
-        <w:rPr>
-          <w:rFonts w:ascii="Courier New" w:hAnsi="Courier New" w:cs="Courier New"/>
-          <w:i/>
-          <w:iCs/>
-          <w:color w:val="2A00FF"/>
-          <w:sz w:val="20"/>
-          <w:szCs w:val="20"/>
-          <w:lang w:val="en-US"/>
-        </w:rPr>
-        <w:t>security</w:t>
-      </w:r>
-      <w:r>
-        <w:rPr>
-          <w:lang w:val="en-US"/>
-        </w:rPr>
-        <w:t xml:space="preserve"> </w:t>
-      </w:r>
-      <w:r>
-        <w:rPr>
-          <w:lang w:val="en-US"/>
-        </w:rPr>
-        <w:t xml:space="preserve">composite </w:t>
-      </w:r>
-      <w:r>
-        <w:rPr>
-          <w:lang w:val="en-US"/>
-        </w:rPr>
-        <w:t xml:space="preserve">leaves the </w:t>
-      </w:r>
-      <w:r>
-        <w:rPr>
-          <w:rFonts w:ascii="Courier New" w:hAnsi="Courier New" w:cs="Courier New"/>
-          <w:i/>
-          <w:iCs/>
-          <w:color w:val="2A00FF"/>
-          <w:sz w:val="20"/>
-          <w:szCs w:val="20"/>
-          <w:lang w:val="en-US"/>
-        </w:rPr>
-        <w:t>emergency</w:t>
-      </w:r>
-      <w:r>
-        <w:rPr>
-          <w:lang w:val="en-US"/>
-        </w:rPr>
-        <w:t xml:space="preserve"> state, </w:t>
-      </w:r>
-      <w:r>
-        <w:rPr>
-          <w:lang w:val="en-US"/>
-        </w:rPr>
-        <w:t>if instances</w:t>
-      </w:r>
-      <w:r>
-        <w:rPr>
-          <w:lang w:val="en-US"/>
-        </w:rPr>
-        <w:t xml:space="preserve"> are</w:t>
-      </w:r>
-      <w:r>
-        <w:rPr>
-          <w:lang w:val="en-US"/>
-        </w:rPr>
-        <w:t xml:space="preserve"> waiting </w:t>
-      </w:r>
-      <w:r>
-        <w:rPr>
-          <w:lang w:val="en-US"/>
-        </w:rPr>
-        <w:t xml:space="preserve">for </w:t>
-      </w:r>
-      <w:r>
-        <w:rPr>
-          <w:lang w:val="en-US"/>
-        </w:rPr>
-        <w:t>doors</w:t>
-      </w:r>
-      <w:r>
-        <w:rPr>
-          <w:lang w:val="en-US"/>
-        </w:rPr>
-        <w:t xml:space="preserve">, </w:t>
-      </w:r>
-      <w:r>
-        <w:rPr>
-          <w:lang w:val="en-US"/>
-        </w:rPr>
-        <w:t xml:space="preserve">one of them is selected, wired to the door and </w:t>
-      </w:r>
-      <w:r>
-        <w:rPr>
-          <w:lang w:val="en-US"/>
-        </w:rPr>
-        <w:t>resumed.</w:t>
-      </w:r>
-    </w:p>
-    <w:p>
-      <w:pPr>
-        <w:autoSpaceDE w:val="0"/>
-        <w:autoSpaceDN w:val="0"/>
-        <w:adjustRightInd w:val="0"/>
-        <w:rPr>
-          <w:lang w:val="en-US"/>
-        </w:rPr>
-      </w:pPr>
-      <w:r>
-        <w:rPr>
-          <w:lang w:val="en-US"/>
-        </w:rPr>
-        <w:t xml:space="preserve">In our example, if the house has an entrance or an exit door (that can be dynamically discovered), we know that the </w:t>
-      </w:r>
-      <w:r>
-        <w:rPr>
-          <w:rFonts w:ascii="Courier New" w:hAnsi="Courier New" w:cs="Courier New"/>
-          <w:i/>
-          <w:iCs/>
-          <w:color w:val="2A00FF"/>
-          <w:sz w:val="20"/>
-          <w:szCs w:val="20"/>
-          <w:lang w:val="en-US"/>
-        </w:rPr>
-        <w:t>security</w:t>
-      </w:r>
-      <w:r>
-        <w:rPr>
-          <w:lang w:val="en-US"/>
-        </w:rPr>
-        <w:t xml:space="preserve"> will own them, and the </w:t>
-      </w:r>
-      <w:r>
-        <w:rPr>
-          <w:rFonts w:ascii="Courier New" w:hAnsi="Courier New" w:cs="Courier New"/>
-          <w:i/>
-          <w:iCs/>
-          <w:color w:val="2A00FF"/>
-          <w:sz w:val="20"/>
-          <w:szCs w:val="20"/>
-          <w:lang w:val="en-US"/>
-        </w:rPr>
-        <w:t>Fire</w:t>
-      </w:r>
-      <w:r>
-        <w:rPr>
-          <w:lang w:val="en-US"/>
-        </w:rPr>
         <w:t xml:space="preserve"> application is sure that it will be able to manages these doors in case of emergency. </w:t>
       </w:r>
     </w:p>
@@ -35127,6 +35174,8 @@
           <w:lang w:val="en-US"/>
         </w:rPr>
       </w:pPr>
+      <w:bookmarkStart w:id="2" w:name="_GoBack"/>
+      <w:bookmarkEnd w:id="2"/>
     </w:p>
     <w:p>
       <w:pPr>
@@ -40605,7 +40654,7 @@
 </file>
 
 <file path=customXml/itemProps1.xml><?xml version="1.0" encoding="utf-8"?>
-<ds:datastoreItem xmlns:ds="http://schemas.openxmlformats.org/officeDocument/2006/customXml" ds:itemID="{711A7E67-C29F-4975-8E32-F5DFD3536A27}">
+<ds:datastoreItem xmlns:ds="http://schemas.openxmlformats.org/officeDocument/2006/customXml" ds:itemID="{CFA7F628-29C5-4FBE-A08F-72CE004506D6}">
   <ds:schemaRefs>
     <ds:schemaRef ds:uri="http://schemas.openxmlformats.org/officeDocument/2006/bibliography"/>
   </ds:schemaRefs>

</xml_diff>